<commit_message>
Switches Working & More Documentation Work
Gates, Specifically AND Gates are next.
</commit_message>
<xml_diff>
--- a/Game Design Document.docx
+++ b/Game Design Document.docx
@@ -1,6 +1,6 @@
 
 <file path=word/document.xml><?xml version="1.0" encoding="utf-8"?>
-<w:document xmlns:wpc="http://schemas.microsoft.com/office/word/2010/wordprocessingCanvas" xmlns:mc="http://schemas.openxmlformats.org/markup-compatibility/2006" xmlns:o="urn:schemas-microsoft-com:office:office" xmlns:r="http://schemas.openxmlformats.org/officeDocument/2006/relationships" xmlns:m="http://schemas.openxmlformats.org/officeDocument/2006/math" xmlns:v="urn:schemas-microsoft-com:vml" xmlns:wp14="http://schemas.microsoft.com/office/word/2010/wordprocessingDrawing" xmlns:wp="http://schemas.openxmlformats.org/drawingml/2006/wordprocessingDrawing" xmlns:w10="urn:schemas-microsoft-com:office:word" xmlns:w="http://schemas.openxmlformats.org/wordprocessingml/2006/main" xmlns:w14="http://schemas.microsoft.com/office/word/2010/wordml" xmlns:w15="http://schemas.microsoft.com/office/word/2012/wordml" xmlns:wpg="http://schemas.microsoft.com/office/word/2010/wordprocessingGroup" xmlns:wpi="http://schemas.microsoft.com/office/word/2010/wordprocessingInk" xmlns:wne="http://schemas.microsoft.com/office/word/2006/wordml" xmlns:wps="http://schemas.microsoft.com/office/word/2010/wordprocessingShape" mc:Ignorable="w14 w15 wp14">
+<w:document xmlns:wpc="http://schemas.microsoft.com/office/word/2010/wordprocessingCanvas" xmlns:cx="http://schemas.microsoft.com/office/drawing/2014/chartex" xmlns:cx1="http://schemas.microsoft.com/office/drawing/2015/9/8/chartex" xmlns:mc="http://schemas.openxmlformats.org/markup-compatibility/2006" xmlns:o="urn:schemas-microsoft-com:office:office" xmlns:r="http://schemas.openxmlformats.org/officeDocument/2006/relationships" xmlns:m="http://schemas.openxmlformats.org/officeDocument/2006/math" xmlns:v="urn:schemas-microsoft-com:vml" xmlns:wp14="http://schemas.microsoft.com/office/word/2010/wordprocessingDrawing" xmlns:wp="http://schemas.openxmlformats.org/drawingml/2006/wordprocessingDrawing" xmlns:w10="urn:schemas-microsoft-com:office:word" xmlns:w="http://schemas.openxmlformats.org/wordprocessingml/2006/main" xmlns:w14="http://schemas.microsoft.com/office/word/2010/wordml" xmlns:w15="http://schemas.microsoft.com/office/word/2012/wordml" xmlns:w16se="http://schemas.microsoft.com/office/word/2015/wordml/symex" xmlns:wpg="http://schemas.microsoft.com/office/word/2010/wordprocessingGroup" xmlns:wpi="http://schemas.microsoft.com/office/word/2010/wordprocessingInk" xmlns:wne="http://schemas.microsoft.com/office/word/2006/wordml" xmlns:wps="http://schemas.microsoft.com/office/word/2010/wordprocessingShape" mc:Ignorable="w14 w15 w16se wp14">
   <w:body>
     <w:p>
       <w:pPr>
@@ -3847,10 +3847,43 @@
       <w:bookmarkEnd w:id="9"/>
     </w:p>
     <w:p>
+      <w:r>
+        <w:tab/>
+        <w:t>Object UI</w:t>
+      </w:r>
+    </w:p>
+    <w:p>
+      <w:pPr>
+        <w:ind w:left="1440"/>
+      </w:pPr>
+      <w:r>
+        <w:t xml:space="preserve">Always is displayed on the screen, shows the available objects that </w:t>
+      </w:r>
+      <w:r>
+        <w:t>the player can place in the level.</w:t>
+      </w:r>
+    </w:p>
+    <w:p>
+      <w:r>
+        <w:tab/>
+        <w:t>Object Skins UI</w:t>
+      </w:r>
+    </w:p>
+    <w:p>
+      <w:pPr>
+        <w:ind w:left="1440"/>
+      </w:pPr>
+      <w:r>
+        <w:t>After selecting an object from the Object UI, this slides out from behind the Object UI and displays the options for the different skins available for that object. When a skin is selected, this menu returns to hiding behind the Object UI.</w:t>
+      </w:r>
+      <w:bookmarkStart w:id="10" w:name="_GoBack"/>
+      <w:bookmarkEnd w:id="10"/>
+    </w:p>
+    <w:p>
       <w:pPr>
         <w:pStyle w:val="GDDMainHeading14pt"/>
       </w:pPr>
-      <w:bookmarkStart w:id="10" w:name="_Toc441779519"/>
+      <w:bookmarkStart w:id="11" w:name="_Toc441779519"/>
       <w:r>
         <w:t xml:space="preserve">2.5 </w:t>
       </w:r>
@@ -3858,13 +3891,13 @@
         <w:tab/>
         <w:t>Connect Mode UI</w:t>
       </w:r>
-      <w:bookmarkEnd w:id="10"/>
+      <w:bookmarkEnd w:id="11"/>
     </w:p>
     <w:p>
       <w:pPr>
         <w:pStyle w:val="GDDMainHeading14pt"/>
       </w:pPr>
-      <w:bookmarkStart w:id="11" w:name="_Toc441779520"/>
+      <w:bookmarkStart w:id="12" w:name="_Toc441779520"/>
       <w:r>
         <w:t xml:space="preserve">2.6 </w:t>
       </w:r>
@@ -3872,14 +3905,14 @@
         <w:tab/>
         <w:t>Play Mode UI</w:t>
       </w:r>
-      <w:bookmarkEnd w:id="11"/>
+      <w:bookmarkEnd w:id="12"/>
     </w:p>
     <w:p/>
     <w:p>
       <w:pPr>
         <w:pStyle w:val="GDDMainHeading16pt"/>
       </w:pPr>
-      <w:bookmarkStart w:id="12" w:name="_Toc441779521"/>
+      <w:bookmarkStart w:id="13" w:name="_Toc441779521"/>
       <w:r>
         <w:t xml:space="preserve">3.0 </w:t>
       </w:r>
@@ -3889,13 +3922,13 @@
       <w:r>
         <w:t>General Game Structure</w:t>
       </w:r>
-      <w:bookmarkEnd w:id="12"/>
+      <w:bookmarkEnd w:id="13"/>
     </w:p>
     <w:p>
       <w:pPr>
         <w:pStyle w:val="GDDMainHeading14pt"/>
       </w:pPr>
-      <w:bookmarkStart w:id="13" w:name="_Toc441779522"/>
+      <w:bookmarkStart w:id="14" w:name="_Toc441779522"/>
       <w:r>
         <w:t xml:space="preserve">3.1 </w:t>
       </w:r>
@@ -3905,13 +3938,13 @@
       <w:r>
         <w:t>Build Mode</w:t>
       </w:r>
-      <w:bookmarkEnd w:id="13"/>
+      <w:bookmarkEnd w:id="14"/>
     </w:p>
     <w:p>
       <w:pPr>
         <w:pStyle w:val="GDDMainHeading14pt"/>
       </w:pPr>
-      <w:bookmarkStart w:id="14" w:name="_Toc441779523"/>
+      <w:bookmarkStart w:id="15" w:name="_Toc441779523"/>
       <w:r>
         <w:t xml:space="preserve">3.2 </w:t>
       </w:r>
@@ -3921,13 +3954,13 @@
       <w:r>
         <w:t>Connect Mode</w:t>
       </w:r>
-      <w:bookmarkEnd w:id="14"/>
+      <w:bookmarkEnd w:id="15"/>
     </w:p>
     <w:p>
       <w:pPr>
         <w:pStyle w:val="GDDMainHeading14pt"/>
       </w:pPr>
-      <w:bookmarkStart w:id="15" w:name="_Toc441779524"/>
+      <w:bookmarkStart w:id="16" w:name="_Toc441779524"/>
       <w:r>
         <w:t xml:space="preserve">3.3 </w:t>
       </w:r>
@@ -3937,13 +3970,13 @@
       <w:r>
         <w:t>Play Mode</w:t>
       </w:r>
-      <w:bookmarkEnd w:id="15"/>
+      <w:bookmarkEnd w:id="16"/>
     </w:p>
     <w:p>
       <w:pPr>
         <w:pStyle w:val="GDDMainHeading14pt"/>
       </w:pPr>
-      <w:bookmarkStart w:id="16" w:name="_Toc441779525"/>
+      <w:bookmarkStart w:id="17" w:name="_Toc441779525"/>
       <w:r>
         <w:t xml:space="preserve">3.4 </w:t>
       </w:r>
@@ -3956,7 +3989,7 @@
       <w:r>
         <w:t>Load Level</w:t>
       </w:r>
-      <w:bookmarkEnd w:id="16"/>
+      <w:bookmarkEnd w:id="17"/>
     </w:p>
     <w:p>
       <w:pPr>
@@ -3971,7 +4004,7 @@
       <w:pPr>
         <w:pStyle w:val="GDDMainHeading16pt"/>
       </w:pPr>
-      <w:bookmarkStart w:id="17" w:name="_Toc441779526"/>
+      <w:bookmarkStart w:id="18" w:name="_Toc441779526"/>
       <w:r>
         <w:t xml:space="preserve">4.0 </w:t>
       </w:r>
@@ -3981,13 +4014,13 @@
       <w:r>
         <w:t>Game Mode Descriptions</w:t>
       </w:r>
-      <w:bookmarkEnd w:id="17"/>
+      <w:bookmarkEnd w:id="18"/>
     </w:p>
     <w:p>
       <w:pPr>
         <w:pStyle w:val="GDDMainHeading14pt"/>
       </w:pPr>
-      <w:bookmarkStart w:id="18" w:name="_Toc441779527"/>
+      <w:bookmarkStart w:id="19" w:name="_Toc441779527"/>
       <w:r>
         <w:t xml:space="preserve">4.1 </w:t>
       </w:r>
@@ -3997,13 +4030,13 @@
       <w:r>
         <w:t>Build Mode</w:t>
       </w:r>
-      <w:bookmarkEnd w:id="18"/>
+      <w:bookmarkEnd w:id="19"/>
     </w:p>
     <w:p>
       <w:pPr>
         <w:pStyle w:val="GDDMainHeading14pt"/>
       </w:pPr>
-      <w:bookmarkStart w:id="19" w:name="_Toc441779528"/>
+      <w:bookmarkStart w:id="20" w:name="_Toc441779528"/>
       <w:r>
         <w:t xml:space="preserve">4.1.1 </w:t>
       </w:r>
@@ -4013,13 +4046,13 @@
       <w:r>
         <w:t>Functionality</w:t>
       </w:r>
-      <w:bookmarkEnd w:id="19"/>
+      <w:bookmarkEnd w:id="20"/>
     </w:p>
     <w:p>
       <w:pPr>
         <w:pStyle w:val="GDDMainHeading14pt"/>
       </w:pPr>
-      <w:bookmarkStart w:id="20" w:name="_Toc441779529"/>
+      <w:bookmarkStart w:id="21" w:name="_Toc441779529"/>
       <w:r>
         <w:t xml:space="preserve">4.1.2 </w:t>
       </w:r>
@@ -4029,7 +4062,7 @@
       <w:r>
         <w:t>Objects</w:t>
       </w:r>
-      <w:bookmarkEnd w:id="20"/>
+      <w:bookmarkEnd w:id="21"/>
     </w:p>
     <w:p>
       <w:r>
@@ -4071,6 +4104,19 @@
       <w:pPr>
         <w:ind w:firstLine="720"/>
       </w:pPr>
+      <w:r>
+        <w:t>Powered Doors</w:t>
+      </w:r>
+    </w:p>
+    <w:p>
+      <w:pPr>
+        <w:ind w:firstLine="720"/>
+      </w:pPr>
+      <w:r>
+        <w:lastRenderedPageBreak/>
+        <w:tab/>
+        <w:t>Opens when powered, closes when unpowered.</w:t>
+      </w:r>
     </w:p>
     <w:p>
       <w:r>
@@ -4116,7 +4162,6 @@
         <w:ind w:firstLine="720"/>
       </w:pPr>
       <w:r>
-        <w:lastRenderedPageBreak/>
         <w:t>Wall Buttons</w:t>
       </w:r>
     </w:p>
@@ -4141,11 +4186,23 @@
       <w:pPr>
         <w:ind w:firstLine="720"/>
       </w:pPr>
+      <w:r>
+        <w:t>Doors</w:t>
+      </w:r>
     </w:p>
     <w:p>
       <w:pPr>
         <w:ind w:firstLine="720"/>
       </w:pPr>
+      <w:r>
+        <w:tab/>
+        <w:t>Must be manually opened and closed by players.</w:t>
+      </w:r>
+    </w:p>
+    <w:p>
+      <w:pPr>
+        <w:ind w:firstLine="720"/>
+      </w:pPr>
     </w:p>
     <w:p>
       <w:r>
@@ -4156,7 +4213,7 @@
       <w:pPr>
         <w:pStyle w:val="GDDMainHeading14pt"/>
       </w:pPr>
-      <w:bookmarkStart w:id="21" w:name="_Toc441779530"/>
+      <w:bookmarkStart w:id="22" w:name="_Toc441779530"/>
       <w:r>
         <w:t xml:space="preserve">4.1.3 </w:t>
       </w:r>
@@ -4166,13 +4223,13 @@
       <w:r>
         <w:t>Object Skins</w:t>
       </w:r>
-      <w:bookmarkEnd w:id="21"/>
+      <w:bookmarkEnd w:id="22"/>
     </w:p>
     <w:p>
       <w:pPr>
         <w:pStyle w:val="GDDMainHeading14pt"/>
       </w:pPr>
-      <w:bookmarkStart w:id="22" w:name="_Toc441779531"/>
+      <w:bookmarkStart w:id="23" w:name="_Toc441779531"/>
       <w:r>
         <w:t xml:space="preserve">4.2 </w:t>
       </w:r>
@@ -4182,13 +4239,13 @@
       <w:r>
         <w:t>Connect Mode</w:t>
       </w:r>
-      <w:bookmarkEnd w:id="22"/>
+      <w:bookmarkEnd w:id="23"/>
     </w:p>
     <w:p>
       <w:pPr>
         <w:pStyle w:val="GDDMainHeading14pt"/>
       </w:pPr>
-      <w:bookmarkStart w:id="23" w:name="_Toc441779532"/>
+      <w:bookmarkStart w:id="24" w:name="_Toc441779532"/>
       <w:r>
         <w:t xml:space="preserve">4.2.1 </w:t>
       </w:r>
@@ -4198,13 +4255,13 @@
       <w:r>
         <w:t>Functionality</w:t>
       </w:r>
-      <w:bookmarkEnd w:id="23"/>
+      <w:bookmarkEnd w:id="24"/>
     </w:p>
     <w:p>
       <w:pPr>
         <w:pStyle w:val="GDDMainHeading14pt"/>
       </w:pPr>
-      <w:bookmarkStart w:id="24" w:name="_Toc441779533"/>
+      <w:bookmarkStart w:id="25" w:name="_Toc441779533"/>
       <w:r>
         <w:t xml:space="preserve">4.2.2 </w:t>
       </w:r>
@@ -4214,7 +4271,7 @@
       <w:r>
         <w:t>Objects</w:t>
       </w:r>
-      <w:bookmarkEnd w:id="24"/>
+      <w:bookmarkEnd w:id="25"/>
     </w:p>
     <w:p>
       <w:r>
@@ -4249,6 +4306,20 @@
     <w:p>
       <w:r>
         <w:tab/>
+        <w:t>Connector Switch</w:t>
+      </w:r>
+    </w:p>
+    <w:p>
+      <w:pPr>
+        <w:ind w:left="1440"/>
+      </w:pPr>
+      <w:r>
+        <w:t>If connected to a switch, powered, and the switch is set to on, this will Power objects, however if it is not connected to a switch, or the switch is not on, it cuts off power.</w:t>
+      </w:r>
+    </w:p>
+    <w:p>
+      <w:r>
+        <w:tab/>
         <w:t>Gates</w:t>
       </w:r>
     </w:p>
@@ -4312,7 +4383,7 @@
       <w:pPr>
         <w:pStyle w:val="GDDMainHeading14pt"/>
       </w:pPr>
-      <w:bookmarkStart w:id="25" w:name="_Toc441779534"/>
+      <w:bookmarkStart w:id="26" w:name="_Toc441779534"/>
       <w:r>
         <w:t xml:space="preserve">4.3 </w:t>
       </w:r>
@@ -4322,13 +4393,13 @@
       <w:r>
         <w:t>Play Mode</w:t>
       </w:r>
-      <w:bookmarkEnd w:id="25"/>
+      <w:bookmarkEnd w:id="26"/>
     </w:p>
     <w:p>
       <w:pPr>
         <w:pStyle w:val="GDDMainHeading14pt"/>
       </w:pPr>
-      <w:bookmarkStart w:id="26" w:name="_Toc441779535"/>
+      <w:bookmarkStart w:id="27" w:name="_Toc441779535"/>
       <w:r>
         <w:t xml:space="preserve">4.3.1 </w:t>
       </w:r>
@@ -4338,7 +4409,7 @@
       <w:r>
         <w:t>Functionality</w:t>
       </w:r>
-      <w:bookmarkEnd w:id="26"/>
+      <w:bookmarkEnd w:id="27"/>
     </w:p>
     <w:p>
       <w:pPr>
@@ -4353,8 +4424,9 @@
       <w:pPr>
         <w:pStyle w:val="GDDMainHeading16pt"/>
       </w:pPr>
-      <w:bookmarkStart w:id="27" w:name="_Toc441779536"/>
-      <w:r>
+      <w:bookmarkStart w:id="28" w:name="_Toc441779536"/>
+      <w:r>
+        <w:lastRenderedPageBreak/>
         <w:t xml:space="preserve">5.0 </w:t>
       </w:r>
       <w:r>
@@ -4363,13 +4435,13 @@
       <w:r>
         <w:t>General Gameplay Elements</w:t>
       </w:r>
-      <w:bookmarkEnd w:id="27"/>
+      <w:bookmarkEnd w:id="28"/>
     </w:p>
     <w:p>
       <w:pPr>
         <w:pStyle w:val="GDDMainHeading14pt"/>
       </w:pPr>
-      <w:bookmarkStart w:id="28" w:name="_Toc441779537"/>
+      <w:bookmarkStart w:id="29" w:name="_Toc441779537"/>
       <w:r>
         <w:t xml:space="preserve">5.1 </w:t>
       </w:r>
@@ -4379,13 +4451,13 @@
       <w:r>
         <w:t>Controls</w:t>
       </w:r>
-      <w:bookmarkEnd w:id="28"/>
+      <w:bookmarkEnd w:id="29"/>
     </w:p>
     <w:p>
       <w:pPr>
         <w:pStyle w:val="GDDMainHeading14pt"/>
       </w:pPr>
-      <w:bookmarkStart w:id="29" w:name="_Toc441779538"/>
+      <w:bookmarkStart w:id="30" w:name="_Toc441779538"/>
       <w:r>
         <w:t xml:space="preserve">5.2 </w:t>
       </w:r>
@@ -4395,13 +4467,13 @@
       <w:r>
         <w:t>Editor Tools</w:t>
       </w:r>
-      <w:bookmarkEnd w:id="29"/>
+      <w:bookmarkEnd w:id="30"/>
     </w:p>
     <w:p>
       <w:pPr>
         <w:pStyle w:val="GDDMainHeading14pt"/>
       </w:pPr>
-      <w:bookmarkStart w:id="30" w:name="_Toc441779539"/>
+      <w:bookmarkStart w:id="31" w:name="_Toc441779539"/>
       <w:r>
         <w:t xml:space="preserve">5.3 </w:t>
       </w:r>
@@ -4411,7 +4483,7 @@
       <w:r>
         <w:t>Saving and Loading</w:t>
       </w:r>
-      <w:bookmarkEnd w:id="30"/>
+      <w:bookmarkEnd w:id="31"/>
     </w:p>
     <w:p>
       <w:pPr>
@@ -4426,7 +4498,7 @@
       <w:pPr>
         <w:pStyle w:val="GDDMainHeading16pt"/>
       </w:pPr>
-      <w:bookmarkStart w:id="31" w:name="_Toc441779540"/>
+      <w:bookmarkStart w:id="32" w:name="_Toc441779540"/>
       <w:r>
         <w:t xml:space="preserve">6.0 </w:t>
       </w:r>
@@ -4436,13 +4508,13 @@
       <w:r>
         <w:t>Asset List</w:t>
       </w:r>
-      <w:bookmarkEnd w:id="31"/>
+      <w:bookmarkEnd w:id="32"/>
     </w:p>
     <w:p>
       <w:pPr>
         <w:pStyle w:val="GDDMainHeading14pt"/>
       </w:pPr>
-      <w:bookmarkStart w:id="32" w:name="_Toc441779541"/>
+      <w:bookmarkStart w:id="33" w:name="_Toc441779541"/>
       <w:r>
         <w:t xml:space="preserve">6.1 </w:t>
       </w:r>
@@ -4452,7 +4524,7 @@
       <w:r>
         <w:t>Objects &amp; Skins</w:t>
       </w:r>
-      <w:bookmarkEnd w:id="32"/>
+      <w:bookmarkEnd w:id="33"/>
     </w:p>
     <w:p>
       <w:pPr>
@@ -4483,12 +4555,7 @@
       </w:pPr>
       <w:r>
         <w:tab/>
-        <w:t>Play Mode</w:t>
-      </w:r>
-      <w:bookmarkStart w:id="33" w:name="_GoBack"/>
-      <w:bookmarkEnd w:id="33"/>
-      <w:r>
-        <w:t xml:space="preserve"> Button</w:t>
+        <w:t>Play Mode Button</w:t>
       </w:r>
     </w:p>
     <w:p>
@@ -4524,6 +4591,15 @@
       </w:pPr>
       <w:r>
         <w:tab/>
+        <w:t>Help Tool Button</w:t>
+      </w:r>
+    </w:p>
+    <w:p>
+      <w:pPr>
+        <w:ind w:firstLine="720"/>
+      </w:pPr>
+      <w:r>
+        <w:tab/>
         <w:t>Line Tool Button</w:t>
       </w:r>
     </w:p>
@@ -4541,7 +4617,6 @@
         <w:ind w:firstLine="720"/>
       </w:pPr>
       <w:r>
-        <w:lastRenderedPageBreak/>
         <w:tab/>
         <w:t>Connect Mode Button</w:t>
       </w:r>
@@ -4708,7 +4783,7 @@
 </file>
 
 <file path=word/endnotes.xml><?xml version="1.0" encoding="utf-8"?>
-<w:endnotes xmlns:wpc="http://schemas.microsoft.com/office/word/2010/wordprocessingCanvas" xmlns:mc="http://schemas.openxmlformats.org/markup-compatibility/2006" xmlns:o="urn:schemas-microsoft-com:office:office" xmlns:r="http://schemas.openxmlformats.org/officeDocument/2006/relationships" xmlns:m="http://schemas.openxmlformats.org/officeDocument/2006/math" xmlns:v="urn:schemas-microsoft-com:vml" xmlns:wp14="http://schemas.microsoft.com/office/word/2010/wordprocessingDrawing" xmlns:wp="http://schemas.openxmlformats.org/drawingml/2006/wordprocessingDrawing" xmlns:w10="urn:schemas-microsoft-com:office:word" xmlns:w="http://schemas.openxmlformats.org/wordprocessingml/2006/main" xmlns:w14="http://schemas.microsoft.com/office/word/2010/wordml" xmlns:w15="http://schemas.microsoft.com/office/word/2012/wordml" xmlns:wpg="http://schemas.microsoft.com/office/word/2010/wordprocessingGroup" xmlns:wpi="http://schemas.microsoft.com/office/word/2010/wordprocessingInk" xmlns:wne="http://schemas.microsoft.com/office/word/2006/wordml" xmlns:wps="http://schemas.microsoft.com/office/word/2010/wordprocessingShape" mc:Ignorable="w14 w15 wp14">
+<w:endnotes xmlns:wpc="http://schemas.microsoft.com/office/word/2010/wordprocessingCanvas" xmlns:cx="http://schemas.microsoft.com/office/drawing/2014/chartex" xmlns:cx1="http://schemas.microsoft.com/office/drawing/2015/9/8/chartex" xmlns:mc="http://schemas.openxmlformats.org/markup-compatibility/2006" xmlns:o="urn:schemas-microsoft-com:office:office" xmlns:r="http://schemas.openxmlformats.org/officeDocument/2006/relationships" xmlns:m="http://schemas.openxmlformats.org/officeDocument/2006/math" xmlns:v="urn:schemas-microsoft-com:vml" xmlns:wp14="http://schemas.microsoft.com/office/word/2010/wordprocessingDrawing" xmlns:wp="http://schemas.openxmlformats.org/drawingml/2006/wordprocessingDrawing" xmlns:w10="urn:schemas-microsoft-com:office:word" xmlns:w="http://schemas.openxmlformats.org/wordprocessingml/2006/main" xmlns:w14="http://schemas.microsoft.com/office/word/2010/wordml" xmlns:w15="http://schemas.microsoft.com/office/word/2012/wordml" xmlns:w16se="http://schemas.microsoft.com/office/word/2015/wordml/symex" xmlns:wpg="http://schemas.microsoft.com/office/word/2010/wordprocessingGroup" xmlns:wpi="http://schemas.microsoft.com/office/word/2010/wordprocessingInk" xmlns:wne="http://schemas.microsoft.com/office/word/2006/wordml" xmlns:wps="http://schemas.microsoft.com/office/word/2010/wordprocessingShape" mc:Ignorable="w14 w15 w16se wp14">
   <w:endnote w:type="separator" w:id="-1">
     <w:p>
       <w:r>
@@ -4727,7 +4802,7 @@
 </file>
 
 <file path=word/footer1.xml><?xml version="1.0" encoding="utf-8"?>
-<w:ftr xmlns:wpc="http://schemas.microsoft.com/office/word/2010/wordprocessingCanvas" xmlns:mc="http://schemas.openxmlformats.org/markup-compatibility/2006" xmlns:o="urn:schemas-microsoft-com:office:office" xmlns:r="http://schemas.openxmlformats.org/officeDocument/2006/relationships" xmlns:m="http://schemas.openxmlformats.org/officeDocument/2006/math" xmlns:v="urn:schemas-microsoft-com:vml" xmlns:wp14="http://schemas.microsoft.com/office/word/2010/wordprocessingDrawing" xmlns:wp="http://schemas.openxmlformats.org/drawingml/2006/wordprocessingDrawing" xmlns:w10="urn:schemas-microsoft-com:office:word" xmlns:w="http://schemas.openxmlformats.org/wordprocessingml/2006/main" xmlns:w14="http://schemas.microsoft.com/office/word/2010/wordml" xmlns:w15="http://schemas.microsoft.com/office/word/2012/wordml" xmlns:wpg="http://schemas.microsoft.com/office/word/2010/wordprocessingGroup" xmlns:wpi="http://schemas.microsoft.com/office/word/2010/wordprocessingInk" xmlns:wne="http://schemas.microsoft.com/office/word/2006/wordml" xmlns:wps="http://schemas.microsoft.com/office/word/2010/wordprocessingShape" mc:Ignorable="w14 w15 wp14">
+<w:ftr xmlns:wpc="http://schemas.microsoft.com/office/word/2010/wordprocessingCanvas" xmlns:cx="http://schemas.microsoft.com/office/drawing/2014/chartex" xmlns:cx1="http://schemas.microsoft.com/office/drawing/2015/9/8/chartex" xmlns:mc="http://schemas.openxmlformats.org/markup-compatibility/2006" xmlns:o="urn:schemas-microsoft-com:office:office" xmlns:r="http://schemas.openxmlformats.org/officeDocument/2006/relationships" xmlns:m="http://schemas.openxmlformats.org/officeDocument/2006/math" xmlns:v="urn:schemas-microsoft-com:vml" xmlns:wp14="http://schemas.microsoft.com/office/word/2010/wordprocessingDrawing" xmlns:wp="http://schemas.openxmlformats.org/drawingml/2006/wordprocessingDrawing" xmlns:w10="urn:schemas-microsoft-com:office:word" xmlns:w="http://schemas.openxmlformats.org/wordprocessingml/2006/main" xmlns:w14="http://schemas.microsoft.com/office/word/2010/wordml" xmlns:w15="http://schemas.microsoft.com/office/word/2012/wordml" xmlns:w16se="http://schemas.microsoft.com/office/word/2015/wordml/symex" xmlns:wpg="http://schemas.microsoft.com/office/word/2010/wordprocessingGroup" xmlns:wpi="http://schemas.microsoft.com/office/word/2010/wordprocessingInk" xmlns:wne="http://schemas.microsoft.com/office/word/2006/wordml" xmlns:wps="http://schemas.microsoft.com/office/word/2010/wordprocessingShape" mc:Ignorable="w14 w15 w16se wp14">
   <w:sdt>
     <w:sdtPr>
       <w:id w:val="-1272310064"/>
@@ -4780,7 +4855,7 @@
 </file>
 
 <file path=word/footnotes.xml><?xml version="1.0" encoding="utf-8"?>
-<w:footnotes xmlns:wpc="http://schemas.microsoft.com/office/word/2010/wordprocessingCanvas" xmlns:mc="http://schemas.openxmlformats.org/markup-compatibility/2006" xmlns:o="urn:schemas-microsoft-com:office:office" xmlns:r="http://schemas.openxmlformats.org/officeDocument/2006/relationships" xmlns:m="http://schemas.openxmlformats.org/officeDocument/2006/math" xmlns:v="urn:schemas-microsoft-com:vml" xmlns:wp14="http://schemas.microsoft.com/office/word/2010/wordprocessingDrawing" xmlns:wp="http://schemas.openxmlformats.org/drawingml/2006/wordprocessingDrawing" xmlns:w10="urn:schemas-microsoft-com:office:word" xmlns:w="http://schemas.openxmlformats.org/wordprocessingml/2006/main" xmlns:w14="http://schemas.microsoft.com/office/word/2010/wordml" xmlns:w15="http://schemas.microsoft.com/office/word/2012/wordml" xmlns:wpg="http://schemas.microsoft.com/office/word/2010/wordprocessingGroup" xmlns:wpi="http://schemas.microsoft.com/office/word/2010/wordprocessingInk" xmlns:wne="http://schemas.microsoft.com/office/word/2006/wordml" xmlns:wps="http://schemas.microsoft.com/office/word/2010/wordprocessingShape" mc:Ignorable="w14 w15 wp14">
+<w:footnotes xmlns:wpc="http://schemas.microsoft.com/office/word/2010/wordprocessingCanvas" xmlns:cx="http://schemas.microsoft.com/office/drawing/2014/chartex" xmlns:cx1="http://schemas.microsoft.com/office/drawing/2015/9/8/chartex" xmlns:mc="http://schemas.openxmlformats.org/markup-compatibility/2006" xmlns:o="urn:schemas-microsoft-com:office:office" xmlns:r="http://schemas.openxmlformats.org/officeDocument/2006/relationships" xmlns:m="http://schemas.openxmlformats.org/officeDocument/2006/math" xmlns:v="urn:schemas-microsoft-com:vml" xmlns:wp14="http://schemas.microsoft.com/office/word/2010/wordprocessingDrawing" xmlns:wp="http://schemas.openxmlformats.org/drawingml/2006/wordprocessingDrawing" xmlns:w10="urn:schemas-microsoft-com:office:word" xmlns:w="http://schemas.openxmlformats.org/wordprocessingml/2006/main" xmlns:w14="http://schemas.microsoft.com/office/word/2010/wordml" xmlns:w15="http://schemas.microsoft.com/office/word/2012/wordml" xmlns:w16se="http://schemas.microsoft.com/office/word/2015/wordml/symex" xmlns:wpg="http://schemas.microsoft.com/office/word/2010/wordprocessingGroup" xmlns:wpi="http://schemas.microsoft.com/office/word/2010/wordprocessingInk" xmlns:wne="http://schemas.microsoft.com/office/word/2006/wordml" xmlns:wps="http://schemas.microsoft.com/office/word/2010/wordprocessingShape" mc:Ignorable="w14 w15 w16se wp14">
   <w:footnote w:type="separator" w:id="-1">
     <w:p>
       <w:r>
@@ -4799,7 +4874,7 @@
 </file>
 
 <file path=word/numbering.xml><?xml version="1.0" encoding="utf-8"?>
-<w:numbering xmlns:wpc="http://schemas.microsoft.com/office/word/2010/wordprocessingCanvas" xmlns:mc="http://schemas.openxmlformats.org/markup-compatibility/2006" xmlns:o="urn:schemas-microsoft-com:office:office" xmlns:r="http://schemas.openxmlformats.org/officeDocument/2006/relationships" xmlns:m="http://schemas.openxmlformats.org/officeDocument/2006/math" xmlns:v="urn:schemas-microsoft-com:vml" xmlns:wp14="http://schemas.microsoft.com/office/word/2010/wordprocessingDrawing" xmlns:wp="http://schemas.openxmlformats.org/drawingml/2006/wordprocessingDrawing" xmlns:w10="urn:schemas-microsoft-com:office:word" xmlns:w="http://schemas.openxmlformats.org/wordprocessingml/2006/main" xmlns:w14="http://schemas.microsoft.com/office/word/2010/wordml" xmlns:w15="http://schemas.microsoft.com/office/word/2012/wordml" xmlns:wpg="http://schemas.microsoft.com/office/word/2010/wordprocessingGroup" xmlns:wpi="http://schemas.microsoft.com/office/word/2010/wordprocessingInk" xmlns:wne="http://schemas.microsoft.com/office/word/2006/wordml" xmlns:wps="http://schemas.microsoft.com/office/word/2010/wordprocessingShape" mc:Ignorable="w14 w15 wp14">
+<w:numbering xmlns:wpc="http://schemas.microsoft.com/office/word/2010/wordprocessingCanvas" xmlns:cx="http://schemas.microsoft.com/office/drawing/2014/chartex" xmlns:cx1="http://schemas.microsoft.com/office/drawing/2015/9/8/chartex" xmlns:mc="http://schemas.openxmlformats.org/markup-compatibility/2006" xmlns:o="urn:schemas-microsoft-com:office:office" xmlns:r="http://schemas.openxmlformats.org/officeDocument/2006/relationships" xmlns:m="http://schemas.openxmlformats.org/officeDocument/2006/math" xmlns:v="urn:schemas-microsoft-com:vml" xmlns:wp14="http://schemas.microsoft.com/office/word/2010/wordprocessingDrawing" xmlns:wp="http://schemas.openxmlformats.org/drawingml/2006/wordprocessingDrawing" xmlns:w10="urn:schemas-microsoft-com:office:word" xmlns:w="http://schemas.openxmlformats.org/wordprocessingml/2006/main" xmlns:w14="http://schemas.microsoft.com/office/word/2010/wordml" xmlns:w15="http://schemas.microsoft.com/office/word/2012/wordml" xmlns:w16se="http://schemas.microsoft.com/office/word/2015/wordml/symex" xmlns:wpg="http://schemas.microsoft.com/office/word/2010/wordprocessingGroup" xmlns:wpi="http://schemas.microsoft.com/office/word/2010/wordprocessingInk" xmlns:wne="http://schemas.microsoft.com/office/word/2006/wordml" xmlns:wps="http://schemas.microsoft.com/office/word/2010/wordprocessingShape" mc:Ignorable="w14 w15 w16se wp14">
   <w:abstractNum w:abstractNumId="0" w15:restartNumberingAfterBreak="0">
     <w:nsid w:val="01FB1BDE"/>
     <w:multiLevelType w:val="multilevel"/>
@@ -6455,7 +6530,7 @@
 </file>
 
 <file path=word/styles.xml><?xml version="1.0" encoding="utf-8"?>
-<w:styles xmlns:mc="http://schemas.openxmlformats.org/markup-compatibility/2006" xmlns:r="http://schemas.openxmlformats.org/officeDocument/2006/relationships" xmlns:w="http://schemas.openxmlformats.org/wordprocessingml/2006/main" xmlns:w14="http://schemas.microsoft.com/office/word/2010/wordml" xmlns:w15="http://schemas.microsoft.com/office/word/2012/wordml" mc:Ignorable="w14 w15">
+<w:styles xmlns:mc="http://schemas.openxmlformats.org/markup-compatibility/2006" xmlns:r="http://schemas.openxmlformats.org/officeDocument/2006/relationships" xmlns:w="http://schemas.openxmlformats.org/wordprocessingml/2006/main" xmlns:w14="http://schemas.microsoft.com/office/word/2010/wordml" xmlns:w15="http://schemas.microsoft.com/office/word/2012/wordml" xmlns:w16se="http://schemas.microsoft.com/office/word/2015/wordml/symex" mc:Ignorable="w14 w15 w16se">
   <w:docDefaults>
     <w:rPrDefault>
       <w:rPr>
@@ -7503,7 +7578,7 @@
 </file>
 
 <file path=customXml/itemProps2.xml><?xml version="1.0" encoding="utf-8"?>
-<ds:datastoreItem xmlns:ds="http://schemas.openxmlformats.org/officeDocument/2006/customXml" ds:itemID="{CF24D75E-A5F3-4B08-8B8F-B5609BAE675F}">
+<ds:datastoreItem xmlns:ds="http://schemas.openxmlformats.org/officeDocument/2006/customXml" ds:itemID="{34625D91-85FC-4BC9-80A1-EA492C4A265C}">
   <ds:schemaRefs>
     <ds:schemaRef ds:uri="http://schemas.openxmlformats.org/officeDocument/2006/bibliography"/>
   </ds:schemaRefs>

</xml_diff>